<commit_message>
New translations dtest.docx (Ukrainian)
</commit_message>
<xml_diff>
--- a/papka/uk.docx
+++ b/papka/uk.docx
@@ -12,7 +12,7 @@
           <w:sz w:val="24"/>
           <w:szCs w:val="24"/>
         </w:rPr>
-        <w:t xml:space="preserve">modern society</w:t>
+        <w:t xml:space="preserve">сучасне суспільство</w:t>
       </w:r>
     </w:p>
     <w:p>
@@ -25,7 +25,7 @@
           <w:sz w:val="24"/>
           <w:szCs w:val="24"/>
         </w:rPr>
-        <w:t xml:space="preserve">Advertising </w:t>
+        <w:t xml:space="preserve">Реклама </w:t>
       </w:r>
     </w:p>
     <w:p>
@@ -38,7 +38,7 @@
           <w:sz w:val="24"/>
           <w:szCs w:val="24"/>
         </w:rPr>
-        <w:t xml:space="preserve">in the ancient world</w:t>
+        <w:t xml:space="preserve">в античному світі</w:t>
       </w:r>
     </w:p>
     <w:p>

</xml_diff>